<commit_message>
more functions on door
</commit_message>
<xml_diff>
--- a/Instructions (1).docx
+++ b/Instructions (1).docx
@@ -253,7 +253,13 @@
       </w:r>
       <w:proofErr w:type="spellStart"/>
       <w:r>
-        <w:t>ClosedDoer</w:t>
+        <w:t>ClosedDo</w:t>
+      </w:r>
+      <w:r>
+        <w:t>o</w:t>
+      </w:r>
+      <w:r>
+        <w:t>r</w:t>
       </w:r>
       <w:proofErr w:type="spellEnd"/>
       <w:r>
@@ -274,42 +280,10 @@
       </w:r>
       <w:r>
         <w:br/>
-        <w:t xml:space="preserve">Add the ability to rotate the doors at 90 degrees. Once a door is placed you must have the ability to drag the door along the polygon wall as you drag you must be able to show far from both ends of the two data points you are away to position the door correctly. </w:t>
-      </w:r>
-      <w:proofErr w:type="gramStart"/>
-      <w:r>
-        <w:t>So</w:t>
-      </w:r>
-      <w:proofErr w:type="gramEnd"/>
-      <w:r>
-        <w:t xml:space="preserve"> as you drag the door or a window there are two arrow points from the nearest polygon ends changing in distance as you move the object along for both the door and windows. You can drag </w:t>
-      </w:r>
-      <w:proofErr w:type="gramStart"/>
-      <w:r>
-        <w:t>these object</w:t>
-      </w:r>
-      <w:proofErr w:type="gramEnd"/>
-      <w:r>
-        <w:t xml:space="preserve"> around the whole polygon until you decide to release the mouse button.</w:t>
-      </w:r>
-      <w:r>
-        <w:t xml:space="preserve"> When dragging the </w:t>
-      </w:r>
-      <w:proofErr w:type="gramStart"/>
-      <w:r>
-        <w:t>object</w:t>
-      </w:r>
-      <w:proofErr w:type="gramEnd"/>
-      <w:r>
-        <w:t xml:space="preserve"> the object must then rotate if it </w:t>
-      </w:r>
-      <w:proofErr w:type="gramStart"/>
-      <w:r>
-        <w:t>need</w:t>
-      </w:r>
-      <w:proofErr w:type="gramEnd"/>
-      <w:r>
-        <w:t xml:space="preserve"> to </w:t>
+        <w:t>Add the ability to rotate the doors at 90 degrees. Once a door is placed you must have the ability to drag the door along the polygon wall as you drag you must be able to show far from both ends of the two data points you are away to position the door correctly. So as you drag the door or a window there are two arrow points from the nearest polygon ends changing in distance as you move the object along for both the door and windows. You can drag these object around the whole polygon until you decide to release the mouse button.</w:t>
+      </w:r>
+      <w:r>
+        <w:t xml:space="preserve"> When dragging the object the object must then rotate if it need to </w:t>
       </w:r>
       <w:proofErr w:type="spellStart"/>
       <w:r>

</xml_diff>

<commit_message>
Update door popup with improved styling and options
</commit_message>
<xml_diff>
--- a/Instructions (1).docx
+++ b/Instructions (1).docx
@@ -14,9 +14,9 @@
           <w:noProof/>
         </w:rPr>
         <w:drawing>
-          <wp:inline distT="0" distB="0" distL="0" distR="0" wp14:anchorId="2DFD5880" wp14:editId="30B98B89">
-            <wp:extent cx="5024162" cy="3202305"/>
-            <wp:effectExtent l="0" t="0" r="5080" b="0"/>
+          <wp:inline distT="0" distB="0" distL="0" distR="0" wp14:anchorId="2DFD5880" wp14:editId="7E2663F0">
+            <wp:extent cx="7346950" cy="4682805"/>
+            <wp:effectExtent l="0" t="0" r="6350" b="3810"/>
             <wp:docPr id="1231751703" name="Picture 1"/>
             <wp:cNvGraphicFramePr>
               <a:graphicFrameLocks xmlns:a="http://schemas.openxmlformats.org/drawingml/2006/main" noChangeAspect="1"/>
@@ -37,7 +37,7 @@
                   <pic:spPr>
                     <a:xfrm>
                       <a:off x="0" y="0"/>
-                      <a:ext cx="5035027" cy="3209230"/>
+                      <a:ext cx="7410587" cy="4723366"/>
                     </a:xfrm>
                     <a:prstGeom prst="rect">
                       <a:avLst/>
@@ -280,10 +280,42 @@
       </w:r>
       <w:r>
         <w:br/>
-        <w:t>Add the ability to rotate the doors at 90 degrees. Once a door is placed you must have the ability to drag the door along the polygon wall as you drag you must be able to show far from both ends of the two data points you are away to position the door correctly. So as you drag the door or a window there are two arrow points from the nearest polygon ends changing in distance as you move the object along for both the door and windows. You can drag these object around the whole polygon until you decide to release the mouse button.</w:t>
-      </w:r>
-      <w:r>
-        <w:t xml:space="preserve"> When dragging the object the object must then rotate if it need to </w:t>
+        <w:t xml:space="preserve">Add the ability to rotate the doors at 90 degrees. Once a door is placed you must have the ability to drag the door along the polygon wall as you drag you must be able to show far from both ends of the two data points you are away to position the door correctly. </w:t>
+      </w:r>
+      <w:proofErr w:type="gramStart"/>
+      <w:r>
+        <w:t>So</w:t>
+      </w:r>
+      <w:proofErr w:type="gramEnd"/>
+      <w:r>
+        <w:t xml:space="preserve"> as you drag the door or a window there are two arrow points from the nearest polygon ends changing in distance as you move the object along for both the door and windows. You can drag </w:t>
+      </w:r>
+      <w:proofErr w:type="gramStart"/>
+      <w:r>
+        <w:t>these object</w:t>
+      </w:r>
+      <w:proofErr w:type="gramEnd"/>
+      <w:r>
+        <w:t xml:space="preserve"> around the whole polygon until you decide to release the mouse button.</w:t>
+      </w:r>
+      <w:r>
+        <w:t xml:space="preserve"> When dragging the </w:t>
+      </w:r>
+      <w:proofErr w:type="gramStart"/>
+      <w:r>
+        <w:t>object</w:t>
+      </w:r>
+      <w:proofErr w:type="gramEnd"/>
+      <w:r>
+        <w:t xml:space="preserve"> the object must then rotate if it </w:t>
+      </w:r>
+      <w:proofErr w:type="gramStart"/>
+      <w:r>
+        <w:t>need</w:t>
+      </w:r>
+      <w:proofErr w:type="gramEnd"/>
+      <w:r>
+        <w:t xml:space="preserve"> to </w:t>
       </w:r>
       <w:proofErr w:type="spellStart"/>
       <w:r>

</xml_diff>